<commit_message>
Progress so far 18112024
</commit_message>
<xml_diff>
--- a/CO3519 Assignment.docx
+++ b/CO3519 Assignment.docx
@@ -7,10 +7,16 @@
         <w:pStyle w:val="Title"/>
       </w:pPr>
       <w:r>
-        <w:t>CO3519 Assignment – Facial Emotion Recognition Model</w:t>
-      </w:r>
-      <w:r>
-        <w:t xml:space="preserve"> using </w:t>
+        <w:t>CO3519 Assignment – Facial Emotion Recognition</w:t>
+      </w:r>
+      <w:r>
+        <w:t xml:space="preserve"> and Classification</w:t>
+      </w:r>
+      <w:r>
+        <w:t xml:space="preserve"> </w:t>
+      </w:r>
+      <w:r>
+        <w:t xml:space="preserve">using </w:t>
       </w:r>
       <w:r>
         <w:t>Machine Learning</w:t>
@@ -261,7 +267,130 @@
       </w:r>
     </w:p>
     <w:p/>
+    <w:p>
+      <w:r>
+        <w:t>RECONGITION – LBP vs HOG</w:t>
+      </w:r>
+    </w:p>
+    <w:p>
+      <w:r>
+        <w:t>Local Binary Patterns (LBP) are a method of feature extraction which can be applied to facial expression recognition. Faces are processed to extract texture patterns</w:t>
+      </w:r>
+      <w:r>
+        <w:t xml:space="preserve"> by thresholding a 3x3 neighbourhood of each pixel with the centre pixel value and considering the result as a binary number. A </w:t>
+      </w:r>
+      <w:r>
+        <w:t xml:space="preserve">histogram is then formed </w:t>
+      </w:r>
+      <w:r>
+        <w:t xml:space="preserve">from these labels </w:t>
+      </w:r>
+      <w:r>
+        <w:t xml:space="preserve">that can represent the unique textures of a face. The histogram can then be used to train a machine learning model recognize various faces within the images. </w:t>
+      </w:r>
+      <w:r>
+        <w:t>(Ghorbani, Targhi and Dehshibi, 2015)</w:t>
+      </w:r>
+    </w:p>
+    <w:p>
+      <w:pPr>
+        <w:rPr>
+          <w:b/>
+          <w:bCs/>
+        </w:rPr>
+      </w:pPr>
+      <w:r>
+        <w:t xml:space="preserve">Histogram of Oriented Gradients (HOG) is another method of feature extraction </w:t>
+      </w:r>
+      <w:r>
+        <w:t xml:space="preserve">that works with histograms, however the process for feature extraction is slightly different. Occurrences are counted of edge orientations in a localized image </w:t>
+      </w:r>
+      <w:r>
+        <w:t xml:space="preserve">neighbourhood. These neighbourhoods </w:t>
+      </w:r>
+      <w:r>
+        <w:lastRenderedPageBreak/>
+        <w:t xml:space="preserve">represent facial contours and textures that can be used to distinguish emotions. </w:t>
+      </w:r>
+      <w:r>
+        <w:rPr>
+          <w:b/>
+          <w:bCs/>
+        </w:rPr>
+        <w:t>MORE TO BE ADDED</w:t>
+      </w:r>
+    </w:p>
+    <w:p>
+      <w:r>
+        <w:t>https://ieeexplore.ieee.org/document/7381860</w:t>
+      </w:r>
+    </w:p>
     <w:p/>
+    <w:p/>
+    <w:p/>
+    <w:p/>
+    <w:p>
+      <w:r>
+        <w:t xml:space="preserve">Support Vector Machines (SVM) </w:t>
+      </w:r>
+    </w:p>
+    <w:p>
+      <w:r>
+        <w:t>Decision Trees/Random Forest</w:t>
+      </w:r>
+    </w:p>
+    <w:p>
+      <w:pPr>
+        <w:rPr>
+          <w:b/>
+          <w:bCs/>
+        </w:rPr>
+      </w:pPr>
+      <w:r>
+        <w:rPr>
+          <w:b/>
+          <w:bCs/>
+        </w:rPr>
+        <w:t>Much literature uses deep learning, however traditional machine learning is still sufficient for this scope.</w:t>
+      </w:r>
+    </w:p>
+    <w:p>
+      <w:pPr>
+        <w:rPr>
+          <w:b/>
+          <w:bCs/>
+        </w:rPr>
+      </w:pPr>
+      <w:r>
+        <w:rPr>
+          <w:b/>
+          <w:bCs/>
+        </w:rPr>
+        <w:t>Be clear on the s</w:t>
+      </w:r>
+      <w:r>
+        <w:rPr>
+          <w:b/>
+          <w:bCs/>
+        </w:rPr>
+        <w:t>pecific use case for this</w:t>
+      </w:r>
+    </w:p>
+    <w:p>
+      <w:pPr>
+        <w:rPr>
+          <w:b/>
+          <w:bCs/>
+        </w:rPr>
+      </w:pPr>
+      <w:r>
+        <w:rPr>
+          <w:b/>
+          <w:bCs/>
+        </w:rPr>
+        <w:t>ENSURE FACIAL RECOGNITION 2D ONLY</w:t>
+      </w:r>
+    </w:p>
     <w:p>
       <w:pPr>
         <w:pStyle w:val="Heading2"/>
@@ -286,16 +415,6 @@
     </w:p>
     <w:p>
       <w:pPr>
-        <w:rPr>
-          <w:b/>
-          <w:bCs/>
-          <w:i/>
-          <w:iCs/>
-        </w:rPr>
-      </w:pPr>
-    </w:p>
-    <w:p>
-      <w:pPr>
         <w:pStyle w:val="Heading2"/>
         <w:rPr>
           <w:b/>
@@ -313,7 +432,7 @@
           <w:iCs/>
           <w:color w:val="auto"/>
         </w:rPr>
-        <w:t>Model Development</w:t>
+        <w:t xml:space="preserve">Model Evaluation </w:t>
       </w:r>
     </w:p>
     <w:p>
@@ -345,7 +464,7 @@
           <w:iCs/>
           <w:color w:val="auto"/>
         </w:rPr>
-        <w:t xml:space="preserve">Model Evaluation </w:t>
+        <w:t>Demonstration</w:t>
       </w:r>
     </w:p>
     <w:p>
@@ -377,20 +496,10 @@
           <w:iCs/>
           <w:color w:val="auto"/>
         </w:rPr>
-        <w:lastRenderedPageBreak/>
-        <w:t>Demonstration</w:t>
-      </w:r>
-    </w:p>
-    <w:p>
-      <w:pPr>
-        <w:rPr>
-          <w:b/>
-          <w:bCs/>
-          <w:i/>
-          <w:iCs/>
-        </w:rPr>
-      </w:pPr>
-    </w:p>
+        <w:t>Conclusion</w:t>
+      </w:r>
+    </w:p>
+    <w:p/>
     <w:p>
       <w:pPr>
         <w:pStyle w:val="Heading2"/>
@@ -410,70 +519,66 @@
           <w:iCs/>
           <w:color w:val="auto"/>
         </w:rPr>
-        <w:t>Conclusion</w:t>
-      </w:r>
-    </w:p>
-    <w:p/>
-    <w:p>
-      <w:pPr>
-        <w:pStyle w:val="Heading2"/>
-        <w:rPr>
-          <w:b/>
-          <w:bCs/>
+        <w:t>References</w:t>
+      </w:r>
+    </w:p>
+    <w:p>
+      <w:r>
+        <w:t xml:space="preserve">European Data Protection Supervisor (2021). </w:t>
+      </w:r>
+      <w:r>
+        <w:rPr>
           <w:i/>
           <w:iCs/>
-          <w:color w:val="auto"/>
-        </w:rPr>
-      </w:pPr>
-      <w:r>
-        <w:rPr>
-          <w:b/>
-          <w:bCs/>
+        </w:rPr>
+        <w:t>Facial Emotion Recognition</w:t>
+      </w:r>
+      <w:r>
+        <w:t xml:space="preserve">. [online] Available at: </w:t>
+      </w:r>
+      <w:hyperlink r:id="rId6" w:history="1">
+        <w:r>
+          <w:rPr>
+            <w:rStyle w:val="Hyperlink"/>
+          </w:rPr>
+          <w:t>https://www.edps.europa.eu/system/files/2021-05/21-05-26_techdispatch-facial-emotion-recognition_ref_en.pdf</w:t>
+        </w:r>
+      </w:hyperlink>
+      <w:r>
+        <w:t>.</w:t>
+      </w:r>
+    </w:p>
+    <w:p>
+      <w:r>
+        <w:t xml:space="preserve">Ghorbani, M., Targhi, A.T. and Dehshibi, M.M. (2015). HOG and LBP: Towards a robust face recognition system. </w:t>
+      </w:r>
+      <w:r>
+        <w:rPr>
           <w:i/>
           <w:iCs/>
-          <w:color w:val="auto"/>
-        </w:rPr>
-        <w:t>References</w:t>
-      </w:r>
-    </w:p>
-    <w:p>
-      <w:r>
-        <w:t xml:space="preserve">European Data Protection Supervisor (2021). </w:t>
+        </w:rPr>
+        <w:t>2015 Tenth International Conference on Digital Information Management (ICDIM)</w:t>
+      </w:r>
+      <w:r>
+        <w:t>. doi:https://doi.org/10.1109/icdim.2015.7381860.</w:t>
+      </w:r>
+    </w:p>
+    <w:p>
+      <w:r>
+        <w:t xml:space="preserve">Huang, Z.-Y., Chiang, C.-C., Chen, J.-H., Chen, Y.-C., Chung, H.-L., Cai, Y.-P. and Hsu, H.-C. (2023). A study on computer vision for facial emotion recognition. </w:t>
       </w:r>
       <w:r>
         <w:rPr>
           <w:i/>
           <w:iCs/>
         </w:rPr>
-        <w:t>Facial Emotion Recognition</w:t>
-      </w:r>
-      <w:r>
-        <w:t>. [online] Available at: https://www.edps.europa.eu/system/files/2021-05/21-05-26_techdispatch-facial-emotion-recognition_ref_en.pdf.</w:t>
-      </w:r>
-    </w:p>
-    <w:p>
-      <w:r>
-        <w:t xml:space="preserve">Huang, Z.-Y., Chiang, C.-C., Chen, J.-H., Chen, Y.-C., Chung, H.-L., Cai, Y.-P. and Hsu, H.-C. (2023). A study on computer vision for facial emotion recognition. </w:t>
-      </w:r>
-      <w:r>
-        <w:rPr>
-          <w:i/>
-          <w:iCs/>
-        </w:rPr>
         <w:t>Nature : Scientific Reports</w:t>
       </w:r>
       <w:r>
-        <w:t xml:space="preserve">, 13(1). </w:t>
-      </w:r>
-      <w:proofErr w:type="spellStart"/>
-      <w:r>
-        <w:t>doi:https</w:t>
-      </w:r>
-      <w:proofErr w:type="spellEnd"/>
-      <w:r>
-        <w:t>://doi.org/10.1038/s41598-023-35446-4.</w:t>
-      </w:r>
-    </w:p>
+        <w:t>, 13(1). doi:https://doi.org/10.1038/s41598-023-35446-4.</w:t>
+      </w:r>
+    </w:p>
+    <w:p/>
     <w:p/>
     <w:sectPr>
       <w:pgSz w:w="11906" w:h="16838"/>
@@ -1491,6 +1596,29 @@
     <w:uiPriority w:val="99"/>
     <w:rsid w:val="00C72D9C"/>
   </w:style>
+  <w:style w:type="character" w:styleId="Hyperlink">
+    <w:name w:val="Hyperlink"/>
+    <w:basedOn w:val="DefaultParagraphFont"/>
+    <w:uiPriority w:val="99"/>
+    <w:unhideWhenUsed/>
+    <w:rsid w:val="00A40F0E"/>
+    <w:rPr>
+      <w:color w:val="467886" w:themeColor="hyperlink"/>
+      <w:u w:val="single"/>
+    </w:rPr>
+  </w:style>
+  <w:style w:type="character" w:styleId="UnresolvedMention">
+    <w:name w:val="Unresolved Mention"/>
+    <w:basedOn w:val="DefaultParagraphFont"/>
+    <w:uiPriority w:val="99"/>
+    <w:semiHidden/>
+    <w:unhideWhenUsed/>
+    <w:rsid w:val="00A40F0E"/>
+    <w:rPr>
+      <w:color w:val="605E5C"/>
+      <w:shd w:val="clear" w:color="auto" w:fill="E1DFDD"/>
+    </w:rPr>
+  </w:style>
 </w:styles>
 </file>
 

</xml_diff>